<commit_message>
Added "Kommune, Applikation, Moderator". Reexplained "Administrator".
</commit_message>
<xml_diff>
--- a/Lastenheft/Glossar.docx
+++ b/Lastenheft/Glossar.docx
@@ -17,7 +17,6 @@
           <w:b/>
           <w:sz w:val="24"/>
           <w:szCs w:val="24"/>
-          <w:highlight w:val="lightGray"/>
         </w:rPr>
         <w:t>Glossar</w:t>
       </w:r>
@@ -257,7 +256,15 @@
                 <w:sz w:val="24"/>
                 <w:szCs w:val="24"/>
               </w:rPr>
-              <w:t>14.11.2017</w:t>
+              <w:t>15</w:t>
+            </w:r>
+            <w:r>
+              <w:rPr>
+                <w:rFonts w:ascii="Arial" w:hAnsi="Arial" w:cs="Arial"/>
+                <w:sz w:val="24"/>
+                <w:szCs w:val="24"/>
+              </w:rPr>
+              <w:t>.11.2017</w:t>
             </w:r>
           </w:p>
         </w:tc>
@@ -397,8 +404,6 @@
               </w:rPr>
               <w:t>9</w:t>
             </w:r>
-            <w:bookmarkStart w:id="0" w:name="_GoBack"/>
-            <w:bookmarkEnd w:id="0"/>
           </w:p>
         </w:tc>
       </w:tr>
@@ -453,7 +458,6 @@
           <w:b/>
           <w:sz w:val="24"/>
           <w:szCs w:val="24"/>
-          <w:highlight w:val="lightGray"/>
         </w:rPr>
         <w:lastRenderedPageBreak/>
         <w:t>Historie der Dokumentversionen</w:t>
@@ -475,18 +479,21 @@
         <w:tc>
           <w:tcPr>
             <w:tcW w:w="1129" w:type="dxa"/>
-          </w:tcPr>
-          <w:p>
-            <w:pPr>
-              <w:rPr>
-                <w:rFonts w:ascii="Arial" w:hAnsi="Arial" w:cs="Arial"/>
-                <w:sz w:val="24"/>
-                <w:szCs w:val="24"/>
-              </w:rPr>
-            </w:pPr>
-            <w:r>
-              <w:rPr>
-                <w:rFonts w:ascii="Arial" w:hAnsi="Arial" w:cs="Arial"/>
+            <w:shd w:val="clear" w:color="auto" w:fill="BFBFBF" w:themeFill="background1" w:themeFillShade="BF"/>
+          </w:tcPr>
+          <w:p>
+            <w:pPr>
+              <w:rPr>
+                <w:rFonts w:ascii="Arial" w:hAnsi="Arial" w:cs="Arial"/>
+                <w:b/>
+                <w:sz w:val="24"/>
+                <w:szCs w:val="24"/>
+              </w:rPr>
+            </w:pPr>
+            <w:r>
+              <w:rPr>
+                <w:rFonts w:ascii="Arial" w:hAnsi="Arial" w:cs="Arial"/>
+                <w:b/>
                 <w:sz w:val="24"/>
                 <w:szCs w:val="24"/>
               </w:rPr>
@@ -497,18 +504,21 @@
         <w:tc>
           <w:tcPr>
             <w:tcW w:w="1701" w:type="dxa"/>
-          </w:tcPr>
-          <w:p>
-            <w:pPr>
-              <w:rPr>
-                <w:rFonts w:ascii="Arial" w:hAnsi="Arial" w:cs="Arial"/>
-                <w:sz w:val="24"/>
-                <w:szCs w:val="24"/>
-              </w:rPr>
-            </w:pPr>
-            <w:r>
-              <w:rPr>
-                <w:rFonts w:ascii="Arial" w:hAnsi="Arial" w:cs="Arial"/>
+            <w:shd w:val="clear" w:color="auto" w:fill="BFBFBF" w:themeFill="background1" w:themeFillShade="BF"/>
+          </w:tcPr>
+          <w:p>
+            <w:pPr>
+              <w:rPr>
+                <w:rFonts w:ascii="Arial" w:hAnsi="Arial" w:cs="Arial"/>
+                <w:b/>
+                <w:sz w:val="24"/>
+                <w:szCs w:val="24"/>
+              </w:rPr>
+            </w:pPr>
+            <w:r>
+              <w:rPr>
+                <w:rFonts w:ascii="Arial" w:hAnsi="Arial" w:cs="Arial"/>
+                <w:b/>
                 <w:sz w:val="24"/>
                 <w:szCs w:val="24"/>
               </w:rPr>
@@ -519,18 +529,21 @@
         <w:tc>
           <w:tcPr>
             <w:tcW w:w="2127" w:type="dxa"/>
-          </w:tcPr>
-          <w:p>
-            <w:pPr>
-              <w:rPr>
-                <w:rFonts w:ascii="Arial" w:hAnsi="Arial" w:cs="Arial"/>
-                <w:sz w:val="24"/>
-                <w:szCs w:val="24"/>
-              </w:rPr>
-            </w:pPr>
-            <w:r>
-              <w:rPr>
-                <w:rFonts w:ascii="Arial" w:hAnsi="Arial" w:cs="Arial"/>
+            <w:shd w:val="clear" w:color="auto" w:fill="BFBFBF" w:themeFill="background1" w:themeFillShade="BF"/>
+          </w:tcPr>
+          <w:p>
+            <w:pPr>
+              <w:rPr>
+                <w:rFonts w:ascii="Arial" w:hAnsi="Arial" w:cs="Arial"/>
+                <w:b/>
+                <w:sz w:val="24"/>
+                <w:szCs w:val="24"/>
+              </w:rPr>
+            </w:pPr>
+            <w:r>
+              <w:rPr>
+                <w:rFonts w:ascii="Arial" w:hAnsi="Arial" w:cs="Arial"/>
+                <w:b/>
                 <w:sz w:val="24"/>
                 <w:szCs w:val="24"/>
               </w:rPr>
@@ -541,18 +554,21 @@
         <w:tc>
           <w:tcPr>
             <w:tcW w:w="4105" w:type="dxa"/>
-          </w:tcPr>
-          <w:p>
-            <w:pPr>
-              <w:rPr>
-                <w:rFonts w:ascii="Arial" w:hAnsi="Arial" w:cs="Arial"/>
-                <w:sz w:val="24"/>
-                <w:szCs w:val="24"/>
-              </w:rPr>
-            </w:pPr>
-            <w:r>
-              <w:rPr>
-                <w:rFonts w:ascii="Arial" w:hAnsi="Arial" w:cs="Arial"/>
+            <w:shd w:val="clear" w:color="auto" w:fill="BFBFBF" w:themeFill="background1" w:themeFillShade="BF"/>
+          </w:tcPr>
+          <w:p>
+            <w:pPr>
+              <w:rPr>
+                <w:rFonts w:ascii="Arial" w:hAnsi="Arial" w:cs="Arial"/>
+                <w:b/>
+                <w:sz w:val="24"/>
+                <w:szCs w:val="24"/>
+              </w:rPr>
+            </w:pPr>
+            <w:r>
+              <w:rPr>
+                <w:rFonts w:ascii="Arial" w:hAnsi="Arial" w:cs="Arial"/>
+                <w:b/>
                 <w:sz w:val="24"/>
                 <w:szCs w:val="24"/>
               </w:rPr>
@@ -738,6 +754,104 @@
               </w:rPr>
               <w:t>Formatierung</w:t>
             </w:r>
+            <w:r>
+              <w:rPr>
+                <w:rFonts w:ascii="Arial" w:hAnsi="Arial" w:cs="Arial"/>
+                <w:sz w:val="24"/>
+                <w:szCs w:val="24"/>
+              </w:rPr>
+              <w:t xml:space="preserve">, </w:t>
+            </w:r>
+            <w:r>
+              <w:rPr>
+                <w:rFonts w:ascii="Arial" w:hAnsi="Arial" w:cs="Arial"/>
+                <w:sz w:val="24"/>
+                <w:szCs w:val="24"/>
+              </w:rPr>
+              <w:t>Aktualisierung</w:t>
+            </w:r>
+          </w:p>
+        </w:tc>
+      </w:tr>
+      <w:tr>
+        <w:tc>
+          <w:tcPr>
+            <w:tcW w:w="1129" w:type="dxa"/>
+          </w:tcPr>
+          <w:p>
+            <w:pPr>
+              <w:rPr>
+                <w:rFonts w:ascii="Arial" w:hAnsi="Arial" w:cs="Arial"/>
+                <w:sz w:val="24"/>
+                <w:szCs w:val="24"/>
+              </w:rPr>
+            </w:pPr>
+            <w:r>
+              <w:rPr>
+                <w:rFonts w:ascii="Arial" w:hAnsi="Arial" w:cs="Arial"/>
+                <w:sz w:val="24"/>
+                <w:szCs w:val="24"/>
+              </w:rPr>
+              <w:t>0.3</w:t>
+            </w:r>
+          </w:p>
+        </w:tc>
+        <w:tc>
+          <w:tcPr>
+            <w:tcW w:w="1701" w:type="dxa"/>
+          </w:tcPr>
+          <w:p>
+            <w:pPr>
+              <w:rPr>
+                <w:rFonts w:ascii="Arial" w:hAnsi="Arial" w:cs="Arial"/>
+                <w:sz w:val="24"/>
+                <w:szCs w:val="24"/>
+              </w:rPr>
+            </w:pPr>
+            <w:r>
+              <w:rPr>
+                <w:rFonts w:ascii="Arial" w:hAnsi="Arial" w:cs="Arial"/>
+                <w:sz w:val="24"/>
+                <w:szCs w:val="24"/>
+              </w:rPr>
+              <w:t>15.11.2017</w:t>
+            </w:r>
+          </w:p>
+        </w:tc>
+        <w:tc>
+          <w:tcPr>
+            <w:tcW w:w="2127" w:type="dxa"/>
+          </w:tcPr>
+          <w:p>
+            <w:pPr>
+              <w:rPr>
+                <w:rFonts w:ascii="Arial" w:hAnsi="Arial" w:cs="Arial"/>
+                <w:sz w:val="24"/>
+                <w:szCs w:val="24"/>
+              </w:rPr>
+            </w:pPr>
+            <w:r>
+              <w:rPr>
+                <w:rFonts w:ascii="Arial" w:hAnsi="Arial" w:cs="Arial"/>
+                <w:sz w:val="24"/>
+                <w:szCs w:val="24"/>
+              </w:rPr>
+              <w:t>Jonas Hauß</w:t>
+            </w:r>
+          </w:p>
+        </w:tc>
+        <w:tc>
+          <w:tcPr>
+            <w:tcW w:w="4105" w:type="dxa"/>
+          </w:tcPr>
+          <w:p>
+            <w:pPr>
+              <w:rPr>
+                <w:rFonts w:ascii="Arial" w:hAnsi="Arial" w:cs="Arial"/>
+                <w:sz w:val="24"/>
+                <w:szCs w:val="24"/>
+              </w:rPr>
+            </w:pPr>
             <w:r>
               <w:rPr>
                 <w:rFonts w:ascii="Arial" w:hAnsi="Arial" w:cs="Arial"/>
@@ -871,8 +985,10 @@
                 <w:sz w:val="24"/>
                 <w:szCs w:val="24"/>
               </w:rPr>
-              <w:t>Verwalter von Computersystemen auf der Basis von umfassenden Zugriffsrechten eines Systems. Administratoren planen, konfigurieren und pflegen Computersysteme. Im Zusammenhang des zu erstellenden Systems sind Administratoren zur Erstellung, Ausführung und Verwaltung von Wahlen zuständig.</w:t>
-            </w:r>
+              <w:t>Verwalter des zu erstellenden Systems. Ein Mitarbeiter der Gemeinde mit entsprechendem Auftrag seitens der Gemeindeverwaltung. Er ist dafür zuständig die Wählerverzeichnisse in das System einzupflegen und die Fingerprint-Sensoren zu konfigurieren. Zusätzlich delegiert dieser die Wahlergebnisse an hierarchisch-höhere Instanzen und verwaltet die einzelnen Wahlleiter.</w:t>
+            </w:r>
+            <w:bookmarkStart w:id="0" w:name="_GoBack"/>
+            <w:bookmarkEnd w:id="0"/>
           </w:p>
         </w:tc>
       </w:tr>
@@ -2828,7 +2944,15 @@
                 <w:sz w:val="24"/>
                 <w:szCs w:val="24"/>
               </w:rPr>
-              <w:t>: -</w:t>
+              <w:t xml:space="preserve">: </w:t>
+            </w:r>
+            <w:r>
+              <w:rPr>
+                <w:rFonts w:ascii="Arial" w:hAnsi="Arial" w:cs="Arial"/>
+                <w:sz w:val="24"/>
+                <w:szCs w:val="24"/>
+              </w:rPr>
+              <w:t>Moderator</w:t>
             </w:r>
           </w:p>
         </w:tc>
@@ -5132,15 +5256,7 @@
                 <w:sz w:val="24"/>
                 <w:szCs w:val="24"/>
               </w:rPr>
-              <w:t xml:space="preserve">: </w:t>
-            </w:r>
-            <w:r>
-              <w:rPr>
-                <w:rFonts w:ascii="Arial" w:hAnsi="Arial" w:cs="Arial"/>
-                <w:sz w:val="24"/>
-                <w:szCs w:val="24"/>
-              </w:rPr>
-              <w:t>Meldebehörde</w:t>
+              <w:t>: Meldebehörde</w:t>
             </w:r>
           </w:p>
         </w:tc>
@@ -5856,15 +5972,7 @@
                 <w:sz w:val="24"/>
                 <w:szCs w:val="24"/>
               </w:rPr>
-              <w:t>.</w:t>
-            </w:r>
-            <w:r>
-              <w:rPr>
-                <w:rFonts w:ascii="Arial" w:hAnsi="Arial" w:cs="Arial"/>
-                <w:sz w:val="24"/>
-                <w:szCs w:val="24"/>
-              </w:rPr>
-              <w:t xml:space="preserve"> </w:t>
+              <w:t xml:space="preserve">. </w:t>
             </w:r>
           </w:p>
         </w:tc>
@@ -5974,277 +6082,6 @@
                 <w:szCs w:val="24"/>
               </w:rPr>
               <w:t>, Token</w:t>
-            </w:r>
-          </w:p>
-        </w:tc>
-      </w:tr>
-    </w:tbl>
-    <w:p>
-      <w:pPr>
-        <w:rPr>
-          <w:rFonts w:ascii="Arial" w:hAnsi="Arial" w:cs="Arial"/>
-          <w:sz w:val="24"/>
-          <w:szCs w:val="24"/>
-        </w:rPr>
-      </w:pPr>
-    </w:p>
-    <w:p>
-      <w:pPr>
-        <w:rPr>
-          <w:rFonts w:ascii="Arial" w:hAnsi="Arial" w:cs="Arial"/>
-          <w:sz w:val="24"/>
-          <w:szCs w:val="24"/>
-        </w:rPr>
-      </w:pPr>
-      <w:r>
-        <w:rPr>
-          <w:rFonts w:ascii="Arial" w:hAnsi="Arial" w:cs="Arial"/>
-          <w:sz w:val="24"/>
-          <w:szCs w:val="24"/>
-        </w:rPr>
-        <w:br w:type="page"/>
-      </w:r>
-    </w:p>
-    <w:tbl>
-      <w:tblPr>
-        <w:tblStyle w:val="TableGrid"/>
-        <w:tblW w:w="0" w:type="auto"/>
-        <w:tblLook w:val="04A0" w:firstRow="1" w:lastRow="0" w:firstColumn="1" w:lastColumn="0" w:noHBand="0" w:noVBand="1"/>
-      </w:tblPr>
-      <w:tblGrid>
-        <w:gridCol w:w="1555"/>
-        <w:gridCol w:w="7507"/>
-      </w:tblGrid>
-      <w:tr>
-        <w:tc>
-          <w:tcPr>
-            <w:tcW w:w="9062" w:type="dxa"/>
-            <w:gridSpan w:val="2"/>
-            <w:tcBorders>
-              <w:top w:val="nil"/>
-              <w:left w:val="nil"/>
-              <w:bottom w:val="nil"/>
-              <w:right w:val="nil"/>
-            </w:tcBorders>
-          </w:tcPr>
-          <w:p>
-            <w:pPr>
-              <w:rPr>
-                <w:rFonts w:ascii="Arial" w:hAnsi="Arial" w:cs="Arial"/>
-                <w:sz w:val="24"/>
-                <w:szCs w:val="24"/>
-              </w:rPr>
-            </w:pPr>
-            <w:r>
-              <w:rPr>
-                <w:rFonts w:ascii="Arial" w:hAnsi="Arial" w:cs="Arial"/>
-                <w:color w:val="4472C4" w:themeColor="accent1"/>
-                <w:sz w:val="28"/>
-                <w:szCs w:val="24"/>
-              </w:rPr>
-              <w:lastRenderedPageBreak/>
-              <w:t>Erststimme</w:t>
-            </w:r>
-          </w:p>
-        </w:tc>
-      </w:tr>
-      <w:tr>
-        <w:tc>
-          <w:tcPr>
-            <w:tcW w:w="1555" w:type="dxa"/>
-            <w:tcBorders>
-              <w:top w:val="nil"/>
-              <w:left w:val="nil"/>
-              <w:bottom w:val="nil"/>
-              <w:right w:val="nil"/>
-            </w:tcBorders>
-          </w:tcPr>
-          <w:p>
-            <w:pPr>
-              <w:rPr>
-                <w:rFonts w:ascii="Arial" w:hAnsi="Arial" w:cs="Arial"/>
-                <w:sz w:val="24"/>
-                <w:szCs w:val="24"/>
-              </w:rPr>
-            </w:pPr>
-          </w:p>
-        </w:tc>
-        <w:tc>
-          <w:tcPr>
-            <w:tcW w:w="7507" w:type="dxa"/>
-            <w:tcBorders>
-              <w:top w:val="nil"/>
-              <w:left w:val="nil"/>
-              <w:bottom w:val="nil"/>
-              <w:right w:val="nil"/>
-            </w:tcBorders>
-          </w:tcPr>
-          <w:p>
-            <w:pPr>
-              <w:rPr>
-                <w:rFonts w:ascii="Arial" w:hAnsi="Arial" w:cs="Arial"/>
-                <w:sz w:val="24"/>
-                <w:szCs w:val="24"/>
-              </w:rPr>
-            </w:pPr>
-          </w:p>
-        </w:tc>
-      </w:tr>
-      <w:tr>
-        <w:tc>
-          <w:tcPr>
-            <w:tcW w:w="1555" w:type="dxa"/>
-            <w:tcBorders>
-              <w:top w:val="nil"/>
-              <w:left w:val="nil"/>
-              <w:bottom w:val="nil"/>
-              <w:right w:val="nil"/>
-            </w:tcBorders>
-          </w:tcPr>
-          <w:p>
-            <w:pPr>
-              <w:rPr>
-                <w:rFonts w:ascii="Arial" w:hAnsi="Arial" w:cs="Arial"/>
-                <w:sz w:val="24"/>
-                <w:szCs w:val="24"/>
-              </w:rPr>
-            </w:pPr>
-          </w:p>
-        </w:tc>
-        <w:tc>
-          <w:tcPr>
-            <w:tcW w:w="7507" w:type="dxa"/>
-            <w:tcBorders>
-              <w:top w:val="nil"/>
-              <w:left w:val="nil"/>
-              <w:bottom w:val="nil"/>
-              <w:right w:val="nil"/>
-            </w:tcBorders>
-          </w:tcPr>
-          <w:p>
-            <w:pPr>
-              <w:rPr>
-                <w:rFonts w:ascii="Arial" w:hAnsi="Arial" w:cs="Arial"/>
-                <w:sz w:val="24"/>
-                <w:szCs w:val="24"/>
-              </w:rPr>
-            </w:pPr>
-            <w:r>
-              <w:rPr>
-                <w:rFonts w:ascii="Arial" w:hAnsi="Arial" w:cs="Arial"/>
-                <w:sz w:val="24"/>
-                <w:szCs w:val="24"/>
-              </w:rPr>
-              <w:t xml:space="preserve">Mit der Erststimme wird ein Kandidat aus einem Wahlkreis gewählt. </w:t>
-            </w:r>
-            <w:r>
-              <w:rPr>
-                <w:rFonts w:ascii="Arial" w:hAnsi="Arial" w:cs="Arial"/>
-                <w:sz w:val="24"/>
-                <w:szCs w:val="24"/>
-              </w:rPr>
-              <w:t>In den einzelnen Wahlkreisen konkurrieren die Kandidaten um die Erststimmen der einzelnen Wähler.</w:t>
-            </w:r>
-          </w:p>
-        </w:tc>
-      </w:tr>
-      <w:tr>
-        <w:tc>
-          <w:tcPr>
-            <w:tcW w:w="1555" w:type="dxa"/>
-            <w:tcBorders>
-              <w:top w:val="nil"/>
-              <w:left w:val="nil"/>
-              <w:bottom w:val="nil"/>
-              <w:right w:val="nil"/>
-            </w:tcBorders>
-          </w:tcPr>
-          <w:p>
-            <w:pPr>
-              <w:rPr>
-                <w:rFonts w:ascii="Arial" w:hAnsi="Arial" w:cs="Arial"/>
-                <w:sz w:val="24"/>
-                <w:szCs w:val="24"/>
-              </w:rPr>
-            </w:pPr>
-          </w:p>
-        </w:tc>
-        <w:tc>
-          <w:tcPr>
-            <w:tcW w:w="7507" w:type="dxa"/>
-            <w:tcBorders>
-              <w:top w:val="nil"/>
-              <w:left w:val="nil"/>
-              <w:bottom w:val="nil"/>
-              <w:right w:val="nil"/>
-            </w:tcBorders>
-          </w:tcPr>
-          <w:p>
-            <w:pPr>
-              <w:rPr>
-                <w:rFonts w:ascii="Arial" w:hAnsi="Arial" w:cs="Arial"/>
-                <w:sz w:val="24"/>
-                <w:szCs w:val="24"/>
-              </w:rPr>
-            </w:pPr>
-          </w:p>
-        </w:tc>
-      </w:tr>
-      <w:tr>
-        <w:tc>
-          <w:tcPr>
-            <w:tcW w:w="1555" w:type="dxa"/>
-            <w:tcBorders>
-              <w:top w:val="nil"/>
-              <w:left w:val="nil"/>
-              <w:bottom w:val="nil"/>
-              <w:right w:val="nil"/>
-            </w:tcBorders>
-          </w:tcPr>
-          <w:p>
-            <w:pPr>
-              <w:rPr>
-                <w:rFonts w:ascii="Arial" w:hAnsi="Arial" w:cs="Arial"/>
-                <w:sz w:val="24"/>
-                <w:szCs w:val="24"/>
-              </w:rPr>
-            </w:pPr>
-          </w:p>
-        </w:tc>
-        <w:tc>
-          <w:tcPr>
-            <w:tcW w:w="7507" w:type="dxa"/>
-            <w:tcBorders>
-              <w:top w:val="nil"/>
-              <w:left w:val="nil"/>
-              <w:bottom w:val="nil"/>
-              <w:right w:val="nil"/>
-            </w:tcBorders>
-          </w:tcPr>
-          <w:p>
-            <w:pPr>
-              <w:rPr>
-                <w:rFonts w:ascii="Arial" w:hAnsi="Arial" w:cs="Arial"/>
-                <w:sz w:val="24"/>
-                <w:szCs w:val="24"/>
-              </w:rPr>
-            </w:pPr>
-            <w:r>
-              <w:rPr>
-                <w:rFonts w:ascii="Arial" w:hAnsi="Arial" w:cs="Arial"/>
-                <w:b/>
-                <w:sz w:val="24"/>
-                <w:szCs w:val="24"/>
-              </w:rPr>
-              <w:t>Synonyme</w:t>
-            </w:r>
-            <w:r>
-              <w:rPr>
-                <w:rFonts w:ascii="Arial" w:hAnsi="Arial" w:cs="Arial"/>
-                <w:sz w:val="24"/>
-                <w:szCs w:val="24"/>
-              </w:rPr>
-              <w:t>: -</w:t>
             </w:r>
           </w:p>
         </w:tc>
@@ -6506,6 +6343,859 @@
                 <w:szCs w:val="24"/>
               </w:rPr>
               <w:t>: -</w:t>
+            </w:r>
+          </w:p>
+        </w:tc>
+      </w:tr>
+    </w:tbl>
+    <w:tbl>
+      <w:tblPr>
+        <w:tblStyle w:val="TableGrid"/>
+        <w:tblpPr w:leftFromText="141" w:rightFromText="141" w:vertAnchor="text" w:horzAnchor="margin" w:tblpY="661"/>
+        <w:tblW w:w="0" w:type="auto"/>
+        <w:tblLook w:val="04A0" w:firstRow="1" w:lastRow="0" w:firstColumn="1" w:lastColumn="0" w:noHBand="0" w:noVBand="1"/>
+      </w:tblPr>
+      <w:tblGrid>
+        <w:gridCol w:w="1555"/>
+        <w:gridCol w:w="7507"/>
+      </w:tblGrid>
+      <w:tr>
+        <w:tc>
+          <w:tcPr>
+            <w:tcW w:w="9062" w:type="dxa"/>
+            <w:gridSpan w:val="2"/>
+            <w:tcBorders>
+              <w:top w:val="nil"/>
+              <w:left w:val="nil"/>
+              <w:bottom w:val="nil"/>
+              <w:right w:val="nil"/>
+            </w:tcBorders>
+          </w:tcPr>
+          <w:p>
+            <w:pPr>
+              <w:rPr>
+                <w:rFonts w:ascii="Arial" w:hAnsi="Arial" w:cs="Arial"/>
+                <w:sz w:val="24"/>
+                <w:szCs w:val="24"/>
+              </w:rPr>
+            </w:pPr>
+            <w:r>
+              <w:rPr>
+                <w:rFonts w:ascii="Arial" w:hAnsi="Arial" w:cs="Arial"/>
+                <w:color w:val="4472C4" w:themeColor="accent1"/>
+                <w:sz w:val="28"/>
+                <w:szCs w:val="24"/>
+              </w:rPr>
+              <w:t>Erststimme</w:t>
+            </w:r>
+          </w:p>
+        </w:tc>
+      </w:tr>
+      <w:tr>
+        <w:tc>
+          <w:tcPr>
+            <w:tcW w:w="1555" w:type="dxa"/>
+            <w:tcBorders>
+              <w:top w:val="nil"/>
+              <w:left w:val="nil"/>
+              <w:bottom w:val="nil"/>
+              <w:right w:val="nil"/>
+            </w:tcBorders>
+          </w:tcPr>
+          <w:p>
+            <w:pPr>
+              <w:rPr>
+                <w:rFonts w:ascii="Arial" w:hAnsi="Arial" w:cs="Arial"/>
+                <w:sz w:val="24"/>
+                <w:szCs w:val="24"/>
+              </w:rPr>
+            </w:pPr>
+          </w:p>
+        </w:tc>
+        <w:tc>
+          <w:tcPr>
+            <w:tcW w:w="7507" w:type="dxa"/>
+            <w:tcBorders>
+              <w:top w:val="nil"/>
+              <w:left w:val="nil"/>
+              <w:bottom w:val="nil"/>
+              <w:right w:val="nil"/>
+            </w:tcBorders>
+          </w:tcPr>
+          <w:p>
+            <w:pPr>
+              <w:rPr>
+                <w:rFonts w:ascii="Arial" w:hAnsi="Arial" w:cs="Arial"/>
+                <w:sz w:val="24"/>
+                <w:szCs w:val="24"/>
+              </w:rPr>
+            </w:pPr>
+          </w:p>
+        </w:tc>
+      </w:tr>
+      <w:tr>
+        <w:tc>
+          <w:tcPr>
+            <w:tcW w:w="1555" w:type="dxa"/>
+            <w:tcBorders>
+              <w:top w:val="nil"/>
+              <w:left w:val="nil"/>
+              <w:bottom w:val="nil"/>
+              <w:right w:val="nil"/>
+            </w:tcBorders>
+          </w:tcPr>
+          <w:p>
+            <w:pPr>
+              <w:rPr>
+                <w:rFonts w:ascii="Arial" w:hAnsi="Arial" w:cs="Arial"/>
+                <w:sz w:val="24"/>
+                <w:szCs w:val="24"/>
+              </w:rPr>
+            </w:pPr>
+          </w:p>
+        </w:tc>
+        <w:tc>
+          <w:tcPr>
+            <w:tcW w:w="7507" w:type="dxa"/>
+            <w:tcBorders>
+              <w:top w:val="nil"/>
+              <w:left w:val="nil"/>
+              <w:bottom w:val="nil"/>
+              <w:right w:val="nil"/>
+            </w:tcBorders>
+          </w:tcPr>
+          <w:p>
+            <w:pPr>
+              <w:rPr>
+                <w:rFonts w:ascii="Arial" w:hAnsi="Arial" w:cs="Arial"/>
+                <w:sz w:val="24"/>
+                <w:szCs w:val="24"/>
+              </w:rPr>
+            </w:pPr>
+            <w:r>
+              <w:rPr>
+                <w:rFonts w:ascii="Arial" w:hAnsi="Arial" w:cs="Arial"/>
+                <w:sz w:val="24"/>
+                <w:szCs w:val="24"/>
+              </w:rPr>
+              <w:t xml:space="preserve">Mit der Erststimme wird ein Kandidat aus einem Wahlkreis gewählt. </w:t>
+            </w:r>
+            <w:r>
+              <w:rPr>
+                <w:rFonts w:ascii="Arial" w:hAnsi="Arial" w:cs="Arial"/>
+                <w:sz w:val="24"/>
+                <w:szCs w:val="24"/>
+              </w:rPr>
+              <w:t>In den einzelnen Wahlkreisen konkurrieren die Kandidaten um die Erststimmen der einzelnen Wähler.</w:t>
+            </w:r>
+          </w:p>
+        </w:tc>
+      </w:tr>
+      <w:tr>
+        <w:tc>
+          <w:tcPr>
+            <w:tcW w:w="1555" w:type="dxa"/>
+            <w:tcBorders>
+              <w:top w:val="nil"/>
+              <w:left w:val="nil"/>
+              <w:bottom w:val="nil"/>
+              <w:right w:val="nil"/>
+            </w:tcBorders>
+          </w:tcPr>
+          <w:p>
+            <w:pPr>
+              <w:rPr>
+                <w:rFonts w:ascii="Arial" w:hAnsi="Arial" w:cs="Arial"/>
+                <w:sz w:val="24"/>
+                <w:szCs w:val="24"/>
+              </w:rPr>
+            </w:pPr>
+          </w:p>
+        </w:tc>
+        <w:tc>
+          <w:tcPr>
+            <w:tcW w:w="7507" w:type="dxa"/>
+            <w:tcBorders>
+              <w:top w:val="nil"/>
+              <w:left w:val="nil"/>
+              <w:bottom w:val="nil"/>
+              <w:right w:val="nil"/>
+            </w:tcBorders>
+          </w:tcPr>
+          <w:p>
+            <w:pPr>
+              <w:rPr>
+                <w:rFonts w:ascii="Arial" w:hAnsi="Arial" w:cs="Arial"/>
+                <w:sz w:val="24"/>
+                <w:szCs w:val="24"/>
+              </w:rPr>
+            </w:pPr>
+          </w:p>
+        </w:tc>
+      </w:tr>
+      <w:tr>
+        <w:tc>
+          <w:tcPr>
+            <w:tcW w:w="1555" w:type="dxa"/>
+            <w:tcBorders>
+              <w:top w:val="nil"/>
+              <w:left w:val="nil"/>
+              <w:bottom w:val="nil"/>
+              <w:right w:val="nil"/>
+            </w:tcBorders>
+          </w:tcPr>
+          <w:p>
+            <w:pPr>
+              <w:rPr>
+                <w:rFonts w:ascii="Arial" w:hAnsi="Arial" w:cs="Arial"/>
+                <w:sz w:val="24"/>
+                <w:szCs w:val="24"/>
+              </w:rPr>
+            </w:pPr>
+          </w:p>
+        </w:tc>
+        <w:tc>
+          <w:tcPr>
+            <w:tcW w:w="7507" w:type="dxa"/>
+            <w:tcBorders>
+              <w:top w:val="nil"/>
+              <w:left w:val="nil"/>
+              <w:bottom w:val="nil"/>
+              <w:right w:val="nil"/>
+            </w:tcBorders>
+          </w:tcPr>
+          <w:p>
+            <w:pPr>
+              <w:rPr>
+                <w:rFonts w:ascii="Arial" w:hAnsi="Arial" w:cs="Arial"/>
+                <w:sz w:val="24"/>
+                <w:szCs w:val="24"/>
+              </w:rPr>
+            </w:pPr>
+            <w:r>
+              <w:rPr>
+                <w:rFonts w:ascii="Arial" w:hAnsi="Arial" w:cs="Arial"/>
+                <w:b/>
+                <w:sz w:val="24"/>
+                <w:szCs w:val="24"/>
+              </w:rPr>
+              <w:t>Synonyme</w:t>
+            </w:r>
+            <w:r>
+              <w:rPr>
+                <w:rFonts w:ascii="Arial" w:hAnsi="Arial" w:cs="Arial"/>
+                <w:sz w:val="24"/>
+                <w:szCs w:val="24"/>
+              </w:rPr>
+              <w:t>: -</w:t>
+            </w:r>
+          </w:p>
+        </w:tc>
+      </w:tr>
+    </w:tbl>
+    <w:p>
+      <w:pPr>
+        <w:rPr>
+          <w:rFonts w:ascii="Arial" w:hAnsi="Arial" w:cs="Arial"/>
+          <w:sz w:val="24"/>
+          <w:szCs w:val="24"/>
+        </w:rPr>
+      </w:pPr>
+    </w:p>
+    <w:tbl>
+      <w:tblPr>
+        <w:tblStyle w:val="TableGrid"/>
+        <w:tblpPr w:leftFromText="141" w:rightFromText="141" w:tblpY="820"/>
+        <w:tblW w:w="0" w:type="auto"/>
+        <w:tblLook w:val="04A0" w:firstRow="1" w:lastRow="0" w:firstColumn="1" w:lastColumn="0" w:noHBand="0" w:noVBand="1"/>
+      </w:tblPr>
+      <w:tblGrid>
+        <w:gridCol w:w="1555"/>
+        <w:gridCol w:w="7507"/>
+      </w:tblGrid>
+      <w:tr>
+        <w:tc>
+          <w:tcPr>
+            <w:tcW w:w="9062" w:type="dxa"/>
+            <w:gridSpan w:val="2"/>
+            <w:tcBorders>
+              <w:top w:val="nil"/>
+              <w:left w:val="nil"/>
+              <w:bottom w:val="nil"/>
+              <w:right w:val="nil"/>
+            </w:tcBorders>
+          </w:tcPr>
+          <w:p>
+            <w:pPr>
+              <w:rPr>
+                <w:rFonts w:ascii="Arial" w:hAnsi="Arial" w:cs="Arial"/>
+                <w:sz w:val="24"/>
+                <w:szCs w:val="24"/>
+              </w:rPr>
+            </w:pPr>
+            <w:r>
+              <w:rPr>
+                <w:rFonts w:ascii="Arial" w:hAnsi="Arial" w:cs="Arial"/>
+                <w:color w:val="4472C4" w:themeColor="accent1"/>
+                <w:sz w:val="28"/>
+                <w:szCs w:val="24"/>
+              </w:rPr>
+              <w:lastRenderedPageBreak/>
+              <w:t>Applikation</w:t>
+            </w:r>
+          </w:p>
+        </w:tc>
+      </w:tr>
+      <w:tr>
+        <w:tc>
+          <w:tcPr>
+            <w:tcW w:w="1555" w:type="dxa"/>
+            <w:tcBorders>
+              <w:top w:val="nil"/>
+              <w:left w:val="nil"/>
+              <w:bottom w:val="nil"/>
+              <w:right w:val="nil"/>
+            </w:tcBorders>
+          </w:tcPr>
+          <w:p>
+            <w:pPr>
+              <w:rPr>
+                <w:rFonts w:ascii="Arial" w:hAnsi="Arial" w:cs="Arial"/>
+                <w:sz w:val="24"/>
+                <w:szCs w:val="24"/>
+              </w:rPr>
+            </w:pPr>
+          </w:p>
+        </w:tc>
+        <w:tc>
+          <w:tcPr>
+            <w:tcW w:w="7507" w:type="dxa"/>
+            <w:tcBorders>
+              <w:top w:val="nil"/>
+              <w:left w:val="nil"/>
+              <w:bottom w:val="nil"/>
+              <w:right w:val="nil"/>
+            </w:tcBorders>
+          </w:tcPr>
+          <w:p>
+            <w:pPr>
+              <w:rPr>
+                <w:rFonts w:ascii="Arial" w:hAnsi="Arial" w:cs="Arial"/>
+                <w:sz w:val="24"/>
+                <w:szCs w:val="24"/>
+              </w:rPr>
+            </w:pPr>
+          </w:p>
+        </w:tc>
+      </w:tr>
+      <w:tr>
+        <w:tc>
+          <w:tcPr>
+            <w:tcW w:w="1555" w:type="dxa"/>
+            <w:tcBorders>
+              <w:top w:val="nil"/>
+              <w:left w:val="nil"/>
+              <w:bottom w:val="nil"/>
+              <w:right w:val="nil"/>
+            </w:tcBorders>
+          </w:tcPr>
+          <w:p>
+            <w:pPr>
+              <w:rPr>
+                <w:rFonts w:ascii="Arial" w:hAnsi="Arial" w:cs="Arial"/>
+                <w:sz w:val="24"/>
+                <w:szCs w:val="24"/>
+              </w:rPr>
+            </w:pPr>
+          </w:p>
+        </w:tc>
+        <w:tc>
+          <w:tcPr>
+            <w:tcW w:w="7507" w:type="dxa"/>
+            <w:tcBorders>
+              <w:top w:val="nil"/>
+              <w:left w:val="nil"/>
+              <w:bottom w:val="nil"/>
+              <w:right w:val="nil"/>
+            </w:tcBorders>
+          </w:tcPr>
+          <w:p>
+            <w:pPr>
+              <w:rPr>
+                <w:rFonts w:ascii="Arial" w:hAnsi="Arial" w:cs="Arial"/>
+                <w:sz w:val="24"/>
+                <w:szCs w:val="24"/>
+              </w:rPr>
+            </w:pPr>
+            <w:r>
+              <w:rPr>
+                <w:rFonts w:ascii="Arial" w:hAnsi="Arial" w:cs="Arial"/>
+                <w:sz w:val="24"/>
+                <w:szCs w:val="24"/>
+              </w:rPr>
+              <w:t>Applikationen sind eine Form von Computerprogrammen. Sie bieten den Benutzern eine gewünschte oder nichtsystemtechnische Funktionalität. Eine weitere besondere Form sind Webanwendungen. Auf diese wird über einen Browser zugegriffen und laufen dort ab.</w:t>
+            </w:r>
+          </w:p>
+          <w:p>
+            <w:pPr>
+              <w:rPr>
+                <w:rFonts w:ascii="Arial" w:hAnsi="Arial" w:cs="Arial"/>
+                <w:sz w:val="24"/>
+                <w:szCs w:val="24"/>
+              </w:rPr>
+            </w:pPr>
+            <w:r>
+              <w:rPr>
+                <w:rFonts w:ascii="Arial" w:hAnsi="Arial" w:cs="Arial"/>
+                <w:sz w:val="24"/>
+                <w:szCs w:val="24"/>
+              </w:rPr>
+              <w:t>Im Gegensatz zu Systemsoftware und Dienstprogrammen sind Applikation nicht für den korrekten Ablauf des Computers bzw. Betriebssystem zuständig. Sie bieten nur weiteren Nutzen für Endbenutzer.</w:t>
+            </w:r>
+          </w:p>
+        </w:tc>
+      </w:tr>
+      <w:tr>
+        <w:tc>
+          <w:tcPr>
+            <w:tcW w:w="1555" w:type="dxa"/>
+            <w:tcBorders>
+              <w:top w:val="nil"/>
+              <w:left w:val="nil"/>
+              <w:bottom w:val="nil"/>
+              <w:right w:val="nil"/>
+            </w:tcBorders>
+          </w:tcPr>
+          <w:p>
+            <w:pPr>
+              <w:rPr>
+                <w:rFonts w:ascii="Arial" w:hAnsi="Arial" w:cs="Arial"/>
+                <w:sz w:val="24"/>
+                <w:szCs w:val="24"/>
+              </w:rPr>
+            </w:pPr>
+          </w:p>
+        </w:tc>
+        <w:tc>
+          <w:tcPr>
+            <w:tcW w:w="7507" w:type="dxa"/>
+            <w:tcBorders>
+              <w:top w:val="nil"/>
+              <w:left w:val="nil"/>
+              <w:bottom w:val="nil"/>
+              <w:right w:val="nil"/>
+            </w:tcBorders>
+          </w:tcPr>
+          <w:p>
+            <w:pPr>
+              <w:rPr>
+                <w:rFonts w:ascii="Arial" w:hAnsi="Arial" w:cs="Arial"/>
+                <w:sz w:val="24"/>
+                <w:szCs w:val="24"/>
+              </w:rPr>
+            </w:pPr>
+          </w:p>
+        </w:tc>
+      </w:tr>
+      <w:tr>
+        <w:tc>
+          <w:tcPr>
+            <w:tcW w:w="1555" w:type="dxa"/>
+            <w:tcBorders>
+              <w:top w:val="nil"/>
+              <w:left w:val="nil"/>
+              <w:bottom w:val="nil"/>
+              <w:right w:val="nil"/>
+            </w:tcBorders>
+          </w:tcPr>
+          <w:p>
+            <w:pPr>
+              <w:rPr>
+                <w:rFonts w:ascii="Arial" w:hAnsi="Arial" w:cs="Arial"/>
+                <w:sz w:val="24"/>
+                <w:szCs w:val="24"/>
+              </w:rPr>
+            </w:pPr>
+          </w:p>
+        </w:tc>
+        <w:tc>
+          <w:tcPr>
+            <w:tcW w:w="7507" w:type="dxa"/>
+            <w:tcBorders>
+              <w:top w:val="nil"/>
+              <w:left w:val="nil"/>
+              <w:bottom w:val="nil"/>
+              <w:right w:val="nil"/>
+            </w:tcBorders>
+          </w:tcPr>
+          <w:p>
+            <w:pPr>
+              <w:rPr>
+                <w:rFonts w:ascii="Arial" w:hAnsi="Arial" w:cs="Arial"/>
+                <w:sz w:val="24"/>
+                <w:szCs w:val="24"/>
+              </w:rPr>
+            </w:pPr>
+            <w:r>
+              <w:rPr>
+                <w:rFonts w:ascii="Arial" w:hAnsi="Arial" w:cs="Arial"/>
+                <w:b/>
+                <w:sz w:val="24"/>
+                <w:szCs w:val="24"/>
+              </w:rPr>
+              <w:t>Synonyme</w:t>
+            </w:r>
+            <w:r>
+              <w:rPr>
+                <w:rFonts w:ascii="Arial" w:hAnsi="Arial" w:cs="Arial"/>
+                <w:sz w:val="24"/>
+                <w:szCs w:val="24"/>
+              </w:rPr>
+              <w:t>:</w:t>
+            </w:r>
+            <w:r>
+              <w:rPr>
+                <w:rFonts w:ascii="Arial" w:hAnsi="Arial" w:cs="Arial"/>
+                <w:sz w:val="24"/>
+                <w:szCs w:val="24"/>
+              </w:rPr>
+              <w:t xml:space="preserve"> </w:t>
+            </w:r>
+            <w:r>
+              <w:rPr>
+                <w:rFonts w:ascii="Arial" w:hAnsi="Arial" w:cs="Arial"/>
+                <w:sz w:val="24"/>
+                <w:szCs w:val="24"/>
+              </w:rPr>
+              <w:t>Anwendung, Anwendungsprogramm, Anwendungssoftware</w:t>
+            </w:r>
+          </w:p>
+        </w:tc>
+      </w:tr>
+    </w:tbl>
+    <w:tbl>
+      <w:tblPr>
+        <w:tblStyle w:val="TableGrid"/>
+        <w:tblW w:w="0" w:type="auto"/>
+        <w:tblLook w:val="04A0" w:firstRow="1" w:lastRow="0" w:firstColumn="1" w:lastColumn="0" w:noHBand="0" w:noVBand="1"/>
+      </w:tblPr>
+      <w:tblGrid>
+        <w:gridCol w:w="1555"/>
+        <w:gridCol w:w="7507"/>
+      </w:tblGrid>
+      <w:tr>
+        <w:tc>
+          <w:tcPr>
+            <w:tcW w:w="9062" w:type="dxa"/>
+            <w:gridSpan w:val="2"/>
+            <w:tcBorders>
+              <w:top w:val="nil"/>
+              <w:left w:val="nil"/>
+              <w:bottom w:val="nil"/>
+              <w:right w:val="nil"/>
+            </w:tcBorders>
+          </w:tcPr>
+          <w:p>
+            <w:pPr>
+              <w:rPr>
+                <w:rFonts w:ascii="Arial" w:hAnsi="Arial" w:cs="Arial"/>
+                <w:color w:val="4472C4" w:themeColor="accent1"/>
+                <w:sz w:val="28"/>
+                <w:szCs w:val="24"/>
+              </w:rPr>
+            </w:pPr>
+          </w:p>
+          <w:p>
+            <w:pPr>
+              <w:rPr>
+                <w:rFonts w:ascii="Arial" w:hAnsi="Arial" w:cs="Arial"/>
+                <w:color w:val="4472C4" w:themeColor="accent1"/>
+                <w:sz w:val="28"/>
+                <w:szCs w:val="24"/>
+              </w:rPr>
+            </w:pPr>
+          </w:p>
+          <w:p>
+            <w:pPr>
+              <w:rPr>
+                <w:rFonts w:ascii="Arial" w:hAnsi="Arial" w:cs="Arial"/>
+                <w:sz w:val="24"/>
+                <w:szCs w:val="24"/>
+              </w:rPr>
+            </w:pPr>
+            <w:r>
+              <w:rPr>
+                <w:rFonts w:ascii="Arial" w:hAnsi="Arial" w:cs="Arial"/>
+                <w:color w:val="4472C4" w:themeColor="accent1"/>
+                <w:sz w:val="28"/>
+                <w:szCs w:val="24"/>
+              </w:rPr>
+              <w:t>Kommune</w:t>
+            </w:r>
+          </w:p>
+        </w:tc>
+      </w:tr>
+      <w:tr>
+        <w:tc>
+          <w:tcPr>
+            <w:tcW w:w="1555" w:type="dxa"/>
+            <w:tcBorders>
+              <w:top w:val="nil"/>
+              <w:left w:val="nil"/>
+              <w:bottom w:val="nil"/>
+              <w:right w:val="nil"/>
+            </w:tcBorders>
+          </w:tcPr>
+          <w:p>
+            <w:pPr>
+              <w:rPr>
+                <w:rFonts w:ascii="Arial" w:hAnsi="Arial" w:cs="Arial"/>
+                <w:sz w:val="24"/>
+                <w:szCs w:val="24"/>
+              </w:rPr>
+            </w:pPr>
+          </w:p>
+        </w:tc>
+        <w:tc>
+          <w:tcPr>
+            <w:tcW w:w="7507" w:type="dxa"/>
+            <w:tcBorders>
+              <w:top w:val="nil"/>
+              <w:left w:val="nil"/>
+              <w:bottom w:val="nil"/>
+              <w:right w:val="nil"/>
+            </w:tcBorders>
+          </w:tcPr>
+          <w:p>
+            <w:pPr>
+              <w:rPr>
+                <w:rFonts w:ascii="Arial" w:hAnsi="Arial" w:cs="Arial"/>
+                <w:sz w:val="24"/>
+                <w:szCs w:val="24"/>
+              </w:rPr>
+            </w:pPr>
+          </w:p>
+        </w:tc>
+      </w:tr>
+      <w:tr>
+        <w:tc>
+          <w:tcPr>
+            <w:tcW w:w="1555" w:type="dxa"/>
+            <w:tcBorders>
+              <w:top w:val="nil"/>
+              <w:left w:val="nil"/>
+              <w:bottom w:val="nil"/>
+              <w:right w:val="nil"/>
+            </w:tcBorders>
+          </w:tcPr>
+          <w:p>
+            <w:pPr>
+              <w:rPr>
+                <w:rFonts w:ascii="Arial" w:hAnsi="Arial" w:cs="Arial"/>
+                <w:sz w:val="24"/>
+                <w:szCs w:val="24"/>
+              </w:rPr>
+            </w:pPr>
+          </w:p>
+        </w:tc>
+        <w:tc>
+          <w:tcPr>
+            <w:tcW w:w="7507" w:type="dxa"/>
+            <w:tcBorders>
+              <w:top w:val="nil"/>
+              <w:left w:val="nil"/>
+              <w:bottom w:val="nil"/>
+              <w:right w:val="nil"/>
+            </w:tcBorders>
+          </w:tcPr>
+          <w:p>
+            <w:pPr>
+              <w:rPr>
+                <w:rFonts w:ascii="Arial" w:hAnsi="Arial" w:cs="Arial"/>
+                <w:sz w:val="24"/>
+                <w:szCs w:val="24"/>
+              </w:rPr>
+            </w:pPr>
+            <w:r>
+              <w:rPr>
+                <w:rFonts w:ascii="Arial" w:hAnsi="Arial" w:cs="Arial"/>
+                <w:sz w:val="24"/>
+                <w:szCs w:val="24"/>
+              </w:rPr>
+              <w:t>Kommunen</w:t>
+            </w:r>
+            <w:r>
+              <w:rPr>
+                <w:rFonts w:ascii="Arial" w:hAnsi="Arial" w:cs="Arial"/>
+                <w:sz w:val="24"/>
+                <w:szCs w:val="24"/>
+              </w:rPr>
+              <w:t xml:space="preserve"> sind </w:t>
+            </w:r>
+            <w:r>
+              <w:rPr>
+                <w:rFonts w:ascii="Arial" w:hAnsi="Arial" w:cs="Arial"/>
+                <w:sz w:val="24"/>
+                <w:szCs w:val="24"/>
+              </w:rPr>
+              <w:t>territoriale</w:t>
+            </w:r>
+            <w:r>
+              <w:rPr>
+                <w:rFonts w:ascii="Arial" w:hAnsi="Arial" w:cs="Arial"/>
+                <w:sz w:val="24"/>
+                <w:szCs w:val="24"/>
+              </w:rPr>
+              <w:t xml:space="preserve"> Räume die im öffentlich-verwaltungsmäßigen Aufbau von Staaten die kleinste räumlich-administrat</w:t>
+            </w:r>
+            <w:r>
+              <w:rPr>
+                <w:rFonts w:ascii="Arial" w:hAnsi="Arial" w:cs="Arial"/>
+                <w:sz w:val="24"/>
+                <w:szCs w:val="24"/>
+              </w:rPr>
+              <w:t>iv</w:t>
+            </w:r>
+            <w:r>
+              <w:rPr>
+                <w:rFonts w:ascii="Arial" w:hAnsi="Arial" w:cs="Arial"/>
+                <w:sz w:val="24"/>
+                <w:szCs w:val="24"/>
+              </w:rPr>
+              <w:t xml:space="preserve">e Einheit darstellen. Sie dienen der politisch-geographischen Verwaltung. Allgemein sind Kommunen und Gemeinden gleichzusetzen, allerdings werden in Deutschland nur </w:t>
+            </w:r>
+            <w:r>
+              <w:rPr>
+                <w:rFonts w:ascii="Arial" w:hAnsi="Arial" w:cs="Arial"/>
+                <w:sz w:val="24"/>
+                <w:szCs w:val="24"/>
+              </w:rPr>
+              <w:t>Kommunen</w:t>
+            </w:r>
+            <w:r>
+              <w:rPr>
+                <w:rFonts w:ascii="Arial" w:hAnsi="Arial" w:cs="Arial"/>
+                <w:sz w:val="24"/>
+                <w:szCs w:val="24"/>
+              </w:rPr>
+              <w:t xml:space="preserve"> mit Stadtrecht als Gemeinde bezeichnet.</w:t>
+            </w:r>
+          </w:p>
+        </w:tc>
+      </w:tr>
+      <w:tr>
+        <w:tc>
+          <w:tcPr>
+            <w:tcW w:w="1555" w:type="dxa"/>
+            <w:tcBorders>
+              <w:top w:val="nil"/>
+              <w:left w:val="nil"/>
+              <w:bottom w:val="nil"/>
+              <w:right w:val="nil"/>
+            </w:tcBorders>
+          </w:tcPr>
+          <w:p>
+            <w:pPr>
+              <w:rPr>
+                <w:rFonts w:ascii="Arial" w:hAnsi="Arial" w:cs="Arial"/>
+                <w:sz w:val="24"/>
+                <w:szCs w:val="24"/>
+              </w:rPr>
+            </w:pPr>
+          </w:p>
+        </w:tc>
+        <w:tc>
+          <w:tcPr>
+            <w:tcW w:w="7507" w:type="dxa"/>
+            <w:tcBorders>
+              <w:top w:val="nil"/>
+              <w:left w:val="nil"/>
+              <w:bottom w:val="nil"/>
+              <w:right w:val="nil"/>
+            </w:tcBorders>
+          </w:tcPr>
+          <w:p>
+            <w:pPr>
+              <w:rPr>
+                <w:rFonts w:ascii="Arial" w:hAnsi="Arial" w:cs="Arial"/>
+                <w:sz w:val="24"/>
+                <w:szCs w:val="24"/>
+              </w:rPr>
+            </w:pPr>
+          </w:p>
+        </w:tc>
+      </w:tr>
+      <w:tr>
+        <w:tc>
+          <w:tcPr>
+            <w:tcW w:w="1555" w:type="dxa"/>
+            <w:tcBorders>
+              <w:top w:val="nil"/>
+              <w:left w:val="nil"/>
+              <w:bottom w:val="nil"/>
+              <w:right w:val="nil"/>
+            </w:tcBorders>
+          </w:tcPr>
+          <w:p>
+            <w:pPr>
+              <w:rPr>
+                <w:rFonts w:ascii="Arial" w:hAnsi="Arial" w:cs="Arial"/>
+                <w:sz w:val="24"/>
+                <w:szCs w:val="24"/>
+              </w:rPr>
+            </w:pPr>
+          </w:p>
+        </w:tc>
+        <w:tc>
+          <w:tcPr>
+            <w:tcW w:w="7507" w:type="dxa"/>
+            <w:tcBorders>
+              <w:top w:val="nil"/>
+              <w:left w:val="nil"/>
+              <w:bottom w:val="nil"/>
+              <w:right w:val="nil"/>
+            </w:tcBorders>
+          </w:tcPr>
+          <w:p>
+            <w:pPr>
+              <w:rPr>
+                <w:rFonts w:ascii="Arial" w:hAnsi="Arial" w:cs="Arial"/>
+                <w:sz w:val="24"/>
+                <w:szCs w:val="24"/>
+              </w:rPr>
+            </w:pPr>
+            <w:r>
+              <w:rPr>
+                <w:rFonts w:ascii="Arial" w:hAnsi="Arial" w:cs="Arial"/>
+                <w:b/>
+                <w:sz w:val="24"/>
+                <w:szCs w:val="24"/>
+              </w:rPr>
+              <w:t>Synonyme</w:t>
+            </w:r>
+            <w:r>
+              <w:rPr>
+                <w:rFonts w:ascii="Arial" w:hAnsi="Arial" w:cs="Arial"/>
+                <w:sz w:val="24"/>
+                <w:szCs w:val="24"/>
+              </w:rPr>
+              <w:t xml:space="preserve">: </w:t>
+            </w:r>
+            <w:r>
+              <w:rPr>
+                <w:rFonts w:ascii="Arial" w:hAnsi="Arial" w:cs="Arial"/>
+                <w:sz w:val="24"/>
+                <w:szCs w:val="24"/>
+              </w:rPr>
+              <w:t>Gemeind</w:t>
+            </w:r>
+            <w:r>
+              <w:rPr>
+                <w:rFonts w:ascii="Arial" w:hAnsi="Arial" w:cs="Arial"/>
+                <w:sz w:val="24"/>
+                <w:szCs w:val="24"/>
+              </w:rPr>
+              <w:t>e</w:t>
             </w:r>
           </w:p>
         </w:tc>

</xml_diff>

<commit_message>
Removed obsolete entries from the glossary.
 This is last edit for the lastenhaft.
</commit_message>
<xml_diff>
--- a/Lastenheft/Glossar.docx
+++ b/Lastenheft/Glossar.docx
@@ -66,6 +66,7 @@
                 <w:szCs w:val="24"/>
               </w:rPr>
             </w:pPr>
+            <w:proofErr w:type="spellStart"/>
             <w:r>
               <w:rPr>
                 <w:rFonts w:ascii="Arial" w:hAnsi="Arial" w:cs="Arial"/>
@@ -74,6 +75,7 @@
               </w:rPr>
               <w:t>yourChoice</w:t>
             </w:r>
+            <w:proofErr w:type="spellEnd"/>
           </w:p>
         </w:tc>
       </w:tr>
@@ -987,8 +989,6 @@
               </w:rPr>
               <w:t>Verwalter des zu erstellenden Systems. Ein Mitarbeiter der Gemeinde mit entsprechendem Auftrag seitens der Gemeindeverwaltung. Er ist dafür zuständig die Wählerverzeichnisse in das System einzupflegen und die Fingerprint-Sensoren zu konfigurieren. Zusätzlich delegiert dieser die Wahlergebnisse an hierarchisch-höhere Instanzen und verwaltet die einzelnen Wahlleiter.</w:t>
             </w:r>
-            <w:bookmarkStart w:id="0" w:name="_GoBack"/>
-            <w:bookmarkEnd w:id="0"/>
           </w:p>
         </w:tc>
       </w:tr>
@@ -6873,334 +6873,6 @@
         </w:tc>
       </w:tr>
     </w:tbl>
-    <w:tbl>
-      <w:tblPr>
-        <w:tblStyle w:val="TableGrid"/>
-        <w:tblW w:w="0" w:type="auto"/>
-        <w:tblLook w:val="04A0" w:firstRow="1" w:lastRow="0" w:firstColumn="1" w:lastColumn="0" w:noHBand="0" w:noVBand="1"/>
-      </w:tblPr>
-      <w:tblGrid>
-        <w:gridCol w:w="1555"/>
-        <w:gridCol w:w="7507"/>
-      </w:tblGrid>
-      <w:tr>
-        <w:tc>
-          <w:tcPr>
-            <w:tcW w:w="9062" w:type="dxa"/>
-            <w:gridSpan w:val="2"/>
-            <w:tcBorders>
-              <w:top w:val="nil"/>
-              <w:left w:val="nil"/>
-              <w:bottom w:val="nil"/>
-              <w:right w:val="nil"/>
-            </w:tcBorders>
-          </w:tcPr>
-          <w:p>
-            <w:pPr>
-              <w:rPr>
-                <w:rFonts w:ascii="Arial" w:hAnsi="Arial" w:cs="Arial"/>
-                <w:color w:val="4472C4" w:themeColor="accent1"/>
-                <w:sz w:val="28"/>
-                <w:szCs w:val="24"/>
-              </w:rPr>
-            </w:pPr>
-          </w:p>
-          <w:p>
-            <w:pPr>
-              <w:rPr>
-                <w:rFonts w:ascii="Arial" w:hAnsi="Arial" w:cs="Arial"/>
-                <w:color w:val="4472C4" w:themeColor="accent1"/>
-                <w:sz w:val="28"/>
-                <w:szCs w:val="24"/>
-              </w:rPr>
-            </w:pPr>
-          </w:p>
-          <w:p>
-            <w:pPr>
-              <w:rPr>
-                <w:rFonts w:ascii="Arial" w:hAnsi="Arial" w:cs="Arial"/>
-                <w:sz w:val="24"/>
-                <w:szCs w:val="24"/>
-              </w:rPr>
-            </w:pPr>
-            <w:r>
-              <w:rPr>
-                <w:rFonts w:ascii="Arial" w:hAnsi="Arial" w:cs="Arial"/>
-                <w:color w:val="4472C4" w:themeColor="accent1"/>
-                <w:sz w:val="28"/>
-                <w:szCs w:val="24"/>
-              </w:rPr>
-              <w:t>Kommune</w:t>
-            </w:r>
-          </w:p>
-        </w:tc>
-      </w:tr>
-      <w:tr>
-        <w:tc>
-          <w:tcPr>
-            <w:tcW w:w="1555" w:type="dxa"/>
-            <w:tcBorders>
-              <w:top w:val="nil"/>
-              <w:left w:val="nil"/>
-              <w:bottom w:val="nil"/>
-              <w:right w:val="nil"/>
-            </w:tcBorders>
-          </w:tcPr>
-          <w:p>
-            <w:pPr>
-              <w:rPr>
-                <w:rFonts w:ascii="Arial" w:hAnsi="Arial" w:cs="Arial"/>
-                <w:sz w:val="24"/>
-                <w:szCs w:val="24"/>
-              </w:rPr>
-            </w:pPr>
-          </w:p>
-        </w:tc>
-        <w:tc>
-          <w:tcPr>
-            <w:tcW w:w="7507" w:type="dxa"/>
-            <w:tcBorders>
-              <w:top w:val="nil"/>
-              <w:left w:val="nil"/>
-              <w:bottom w:val="nil"/>
-              <w:right w:val="nil"/>
-            </w:tcBorders>
-          </w:tcPr>
-          <w:p>
-            <w:pPr>
-              <w:rPr>
-                <w:rFonts w:ascii="Arial" w:hAnsi="Arial" w:cs="Arial"/>
-                <w:sz w:val="24"/>
-                <w:szCs w:val="24"/>
-              </w:rPr>
-            </w:pPr>
-          </w:p>
-        </w:tc>
-      </w:tr>
-      <w:tr>
-        <w:tc>
-          <w:tcPr>
-            <w:tcW w:w="1555" w:type="dxa"/>
-            <w:tcBorders>
-              <w:top w:val="nil"/>
-              <w:left w:val="nil"/>
-              <w:bottom w:val="nil"/>
-              <w:right w:val="nil"/>
-            </w:tcBorders>
-          </w:tcPr>
-          <w:p>
-            <w:pPr>
-              <w:rPr>
-                <w:rFonts w:ascii="Arial" w:hAnsi="Arial" w:cs="Arial"/>
-                <w:sz w:val="24"/>
-                <w:szCs w:val="24"/>
-              </w:rPr>
-            </w:pPr>
-          </w:p>
-        </w:tc>
-        <w:tc>
-          <w:tcPr>
-            <w:tcW w:w="7507" w:type="dxa"/>
-            <w:tcBorders>
-              <w:top w:val="nil"/>
-              <w:left w:val="nil"/>
-              <w:bottom w:val="nil"/>
-              <w:right w:val="nil"/>
-            </w:tcBorders>
-          </w:tcPr>
-          <w:p>
-            <w:pPr>
-              <w:rPr>
-                <w:rFonts w:ascii="Arial" w:hAnsi="Arial" w:cs="Arial"/>
-                <w:sz w:val="24"/>
-                <w:szCs w:val="24"/>
-              </w:rPr>
-            </w:pPr>
-            <w:r>
-              <w:rPr>
-                <w:rFonts w:ascii="Arial" w:hAnsi="Arial" w:cs="Arial"/>
-                <w:sz w:val="24"/>
-                <w:szCs w:val="24"/>
-              </w:rPr>
-              <w:t>Kommunen</w:t>
-            </w:r>
-            <w:r>
-              <w:rPr>
-                <w:rFonts w:ascii="Arial" w:hAnsi="Arial" w:cs="Arial"/>
-                <w:sz w:val="24"/>
-                <w:szCs w:val="24"/>
-              </w:rPr>
-              <w:t xml:space="preserve"> sind </w:t>
-            </w:r>
-            <w:r>
-              <w:rPr>
-                <w:rFonts w:ascii="Arial" w:hAnsi="Arial" w:cs="Arial"/>
-                <w:sz w:val="24"/>
-                <w:szCs w:val="24"/>
-              </w:rPr>
-              <w:t>territoriale</w:t>
-            </w:r>
-            <w:r>
-              <w:rPr>
-                <w:rFonts w:ascii="Arial" w:hAnsi="Arial" w:cs="Arial"/>
-                <w:sz w:val="24"/>
-                <w:szCs w:val="24"/>
-              </w:rPr>
-              <w:t xml:space="preserve"> Räume die im öffentlich-verwaltungsmäßigen Aufbau von Staaten die kleinste räumlich-administrat</w:t>
-            </w:r>
-            <w:r>
-              <w:rPr>
-                <w:rFonts w:ascii="Arial" w:hAnsi="Arial" w:cs="Arial"/>
-                <w:sz w:val="24"/>
-                <w:szCs w:val="24"/>
-              </w:rPr>
-              <w:t>iv</w:t>
-            </w:r>
-            <w:r>
-              <w:rPr>
-                <w:rFonts w:ascii="Arial" w:hAnsi="Arial" w:cs="Arial"/>
-                <w:sz w:val="24"/>
-                <w:szCs w:val="24"/>
-              </w:rPr>
-              <w:t xml:space="preserve">e Einheit darstellen. Sie dienen der politisch-geographischen Verwaltung. Allgemein sind Kommunen und Gemeinden gleichzusetzen, allerdings werden in Deutschland nur </w:t>
-            </w:r>
-            <w:r>
-              <w:rPr>
-                <w:rFonts w:ascii="Arial" w:hAnsi="Arial" w:cs="Arial"/>
-                <w:sz w:val="24"/>
-                <w:szCs w:val="24"/>
-              </w:rPr>
-              <w:t>Kommunen</w:t>
-            </w:r>
-            <w:r>
-              <w:rPr>
-                <w:rFonts w:ascii="Arial" w:hAnsi="Arial" w:cs="Arial"/>
-                <w:sz w:val="24"/>
-                <w:szCs w:val="24"/>
-              </w:rPr>
-              <w:t xml:space="preserve"> mit Stadtrecht als Gemeinde bezeichnet.</w:t>
-            </w:r>
-          </w:p>
-        </w:tc>
-      </w:tr>
-      <w:tr>
-        <w:tc>
-          <w:tcPr>
-            <w:tcW w:w="1555" w:type="dxa"/>
-            <w:tcBorders>
-              <w:top w:val="nil"/>
-              <w:left w:val="nil"/>
-              <w:bottom w:val="nil"/>
-              <w:right w:val="nil"/>
-            </w:tcBorders>
-          </w:tcPr>
-          <w:p>
-            <w:pPr>
-              <w:rPr>
-                <w:rFonts w:ascii="Arial" w:hAnsi="Arial" w:cs="Arial"/>
-                <w:sz w:val="24"/>
-                <w:szCs w:val="24"/>
-              </w:rPr>
-            </w:pPr>
-          </w:p>
-        </w:tc>
-        <w:tc>
-          <w:tcPr>
-            <w:tcW w:w="7507" w:type="dxa"/>
-            <w:tcBorders>
-              <w:top w:val="nil"/>
-              <w:left w:val="nil"/>
-              <w:bottom w:val="nil"/>
-              <w:right w:val="nil"/>
-            </w:tcBorders>
-          </w:tcPr>
-          <w:p>
-            <w:pPr>
-              <w:rPr>
-                <w:rFonts w:ascii="Arial" w:hAnsi="Arial" w:cs="Arial"/>
-                <w:sz w:val="24"/>
-                <w:szCs w:val="24"/>
-              </w:rPr>
-            </w:pPr>
-          </w:p>
-        </w:tc>
-      </w:tr>
-      <w:tr>
-        <w:tc>
-          <w:tcPr>
-            <w:tcW w:w="1555" w:type="dxa"/>
-            <w:tcBorders>
-              <w:top w:val="nil"/>
-              <w:left w:val="nil"/>
-              <w:bottom w:val="nil"/>
-              <w:right w:val="nil"/>
-            </w:tcBorders>
-          </w:tcPr>
-          <w:p>
-            <w:pPr>
-              <w:rPr>
-                <w:rFonts w:ascii="Arial" w:hAnsi="Arial" w:cs="Arial"/>
-                <w:sz w:val="24"/>
-                <w:szCs w:val="24"/>
-              </w:rPr>
-            </w:pPr>
-          </w:p>
-        </w:tc>
-        <w:tc>
-          <w:tcPr>
-            <w:tcW w:w="7507" w:type="dxa"/>
-            <w:tcBorders>
-              <w:top w:val="nil"/>
-              <w:left w:val="nil"/>
-              <w:bottom w:val="nil"/>
-              <w:right w:val="nil"/>
-            </w:tcBorders>
-          </w:tcPr>
-          <w:p>
-            <w:pPr>
-              <w:rPr>
-                <w:rFonts w:ascii="Arial" w:hAnsi="Arial" w:cs="Arial"/>
-                <w:sz w:val="24"/>
-                <w:szCs w:val="24"/>
-              </w:rPr>
-            </w:pPr>
-            <w:r>
-              <w:rPr>
-                <w:rFonts w:ascii="Arial" w:hAnsi="Arial" w:cs="Arial"/>
-                <w:b/>
-                <w:sz w:val="24"/>
-                <w:szCs w:val="24"/>
-              </w:rPr>
-              <w:t>Synonyme</w:t>
-            </w:r>
-            <w:r>
-              <w:rPr>
-                <w:rFonts w:ascii="Arial" w:hAnsi="Arial" w:cs="Arial"/>
-                <w:sz w:val="24"/>
-                <w:szCs w:val="24"/>
-              </w:rPr>
-              <w:t xml:space="preserve">: </w:t>
-            </w:r>
-            <w:r>
-              <w:rPr>
-                <w:rFonts w:ascii="Arial" w:hAnsi="Arial" w:cs="Arial"/>
-                <w:sz w:val="24"/>
-                <w:szCs w:val="24"/>
-              </w:rPr>
-              <w:t>Gemeind</w:t>
-            </w:r>
-            <w:r>
-              <w:rPr>
-                <w:rFonts w:ascii="Arial" w:hAnsi="Arial" w:cs="Arial"/>
-                <w:sz w:val="24"/>
-                <w:szCs w:val="24"/>
-              </w:rPr>
-              <w:t>e</w:t>
-            </w:r>
-          </w:p>
-        </w:tc>
-      </w:tr>
-    </w:tbl>
     <w:p>
       <w:pPr>
         <w:rPr>
@@ -7209,6 +6881,8 @@
           <w:szCs w:val="24"/>
         </w:rPr>
       </w:pPr>
+      <w:bookmarkStart w:id="0" w:name="_GoBack"/>
+      <w:bookmarkEnd w:id="0"/>
     </w:p>
     <w:sectPr>
       <w:pgSz w:w="11906" w:h="16838"/>
@@ -7960,4 +7634,16 @@
     </a:ext>
   </a:extLst>
 </a:theme>
+</file>
+
+<file path=customXml/item1.xml><?xml version="1.0" encoding="utf-8"?>
+<b:Sources xmlns:b="http://schemas.openxmlformats.org/officeDocument/2006/bibliography" xmlns="http://schemas.openxmlformats.org/officeDocument/2006/bibliography" SelectedStyle="\APASixthEditionOfficeOnline.xsl" StyleName="APA" Version="6"/>
+</file>
+
+<file path=customXml/itemProps1.xml><?xml version="1.0" encoding="utf-8"?>
+<ds:datastoreItem xmlns:ds="http://schemas.openxmlformats.org/officeDocument/2006/customXml" ds:itemID="{DD544F0B-1A99-4E05-A5BB-05878A2A2FFA}">
+  <ds:schemaRefs>
+    <ds:schemaRef ds:uri="http://schemas.openxmlformats.org/officeDocument/2006/bibliography"/>
+  </ds:schemaRefs>
+</ds:datastoreItem>
 </file>
</xml_diff>